<commit_message>
Testing Added - 14/14 pass
</commit_message>
<xml_diff>
--- a/BCDE321 Assessment 3 2022S2 V2.docx
+++ b/BCDE321 Assessment 3 2022S2 V2.docx
@@ -39,7 +39,7 @@
                     <pic:cNvPicPr/>
                   </pic:nvPicPr>
                   <pic:blipFill>
-                    <a:blip r:embed="rId7" cstate="print"/>
+                    <a:blip r:embed="rId8" cstate="print"/>
                     <a:stretch>
                       <a:fillRect/>
                     </a:stretch>
@@ -93,6 +93,7 @@
         </w:rPr>
         <w:t xml:space="preserve"> </w:t>
       </w:r>
+      <w:proofErr w:type="spellStart"/>
       <w:r>
         <w:rPr>
           <w:rFonts w:ascii="Arial Black" w:hAnsi="Arial Black"/>
@@ -101,6 +102,7 @@
         </w:rPr>
         <w:t>Hōkai</w:t>
       </w:r>
+      <w:proofErr w:type="spellEnd"/>
       <w:r>
         <w:rPr>
           <w:rFonts w:ascii="Arial Black" w:hAnsi="Arial Black"/>
@@ -110,6 +112,7 @@
         </w:rPr>
         <w:t xml:space="preserve"> </w:t>
       </w:r>
+      <w:proofErr w:type="spellStart"/>
       <w:r>
         <w:rPr>
           <w:rFonts w:ascii="Arial Black" w:hAnsi="Arial Black"/>
@@ -119,6 +122,7 @@
         </w:rPr>
         <w:t>Pakihi</w:t>
       </w:r>
+      <w:proofErr w:type="spellEnd"/>
     </w:p>
     <w:p>
       <w:pPr>
@@ -1498,7 +1502,7 @@
         </w:rPr>
         <w:t>extension request form (</w:t>
       </w:r>
-      <w:hyperlink r:id="rId8">
+      <w:hyperlink r:id="rId9">
         <w:r>
           <w:rPr>
             <w:i/>
@@ -1910,7 +1914,15 @@
         <w:t xml:space="preserve"> </w:t>
       </w:r>
       <w:r>
-        <w:t>To pass this course, students must gain an average of at least 50% across all assessments, and gain at least 50% in Assessment 3.</w:t>
+        <w:t xml:space="preserve">To pass this course, students must gain an average of at least 50% across all </w:t>
+      </w:r>
+      <w:proofErr w:type="gramStart"/>
+      <w:r>
+        <w:t>assessments, and</w:t>
+      </w:r>
+      <w:proofErr w:type="gramEnd"/>
+      <w:r>
+        <w:t xml:space="preserve"> gain at least 50% in Assessment 3.</w:t>
       </w:r>
     </w:p>
     <w:p>
@@ -2618,7 +2630,15 @@
         <w:t xml:space="preserve"> </w:t>
       </w:r>
       <w:r>
-        <w:t>the TurnItIn drop box of Part B at the course Moodle site.</w:t>
+        <w:t xml:space="preserve">the </w:t>
+      </w:r>
+      <w:proofErr w:type="spellStart"/>
+      <w:r>
+        <w:t>TurnItIn</w:t>
+      </w:r>
+      <w:proofErr w:type="spellEnd"/>
+      <w:r>
+        <w:t xml:space="preserve"> drop box of Part B at the course Moodle site.</w:t>
       </w:r>
     </w:p>
     <w:p>
@@ -3067,7 +3087,23 @@
           <w:iCs/>
           <w:sz w:val="24"/>
         </w:rPr>
-        <w:t>Using Luc Roghi's Assignment 2 code</w:t>
+        <w:t xml:space="preserve">Using Luc </w:t>
+      </w:r>
+      <w:proofErr w:type="spellStart"/>
+      <w:r>
+        <w:rPr>
+          <w:iCs/>
+          <w:sz w:val="24"/>
+        </w:rPr>
+        <w:t>Roghi's</w:t>
+      </w:r>
+      <w:proofErr w:type="spellEnd"/>
+      <w:r>
+        <w:rPr>
+          <w:iCs/>
+          <w:sz w:val="24"/>
+        </w:rPr>
+        <w:t xml:space="preserve"> Assignment 2 code</w:t>
       </w:r>
     </w:p>
     <w:p>
@@ -3084,35 +3120,39 @@
           <w:iCs/>
           <w:sz w:val="24"/>
         </w:rPr>
-        <w:t xml:space="preserve">Both the GitHub and </w:t>
-      </w:r>
+        <w:t xml:space="preserve">Both the GitHub and Moodle versions of my own code seemed to have been corrupted - set PyCharm into a forever loading loop and using Notepad++ or </w:t>
+      </w:r>
+      <w:proofErr w:type="spellStart"/>
       <w:r>
         <w:rPr>
           <w:iCs/>
           <w:sz w:val="24"/>
         </w:rPr>
-        <w:t>Moodle</w:t>
-      </w:r>
+        <w:t>VSCode</w:t>
+      </w:r>
+      <w:proofErr w:type="spellEnd"/>
       <w:r>
         <w:rPr>
           <w:iCs/>
           <w:sz w:val="24"/>
         </w:rPr>
-        <w:t xml:space="preserve"> versions of my own code seemed to have been corrupted - set PyCharm into a forever loading loop and using </w:t>
-      </w:r>
+        <w:t xml:space="preserve"> would </w:t>
+      </w:r>
+      <w:proofErr w:type="gramStart"/>
       <w:r>
         <w:rPr>
           <w:iCs/>
           <w:sz w:val="24"/>
         </w:rPr>
-        <w:t>Notepad</w:t>
-      </w:r>
+        <w:t>open up</w:t>
+      </w:r>
+      <w:proofErr w:type="gramEnd"/>
       <w:r>
         <w:rPr>
           <w:iCs/>
           <w:sz w:val="24"/>
         </w:rPr>
-        <w:t>++ or VSCode would open up blank or wingdings files</w:t>
+        <w:t xml:space="preserve"> blank or wingdings files</w:t>
       </w:r>
     </w:p>
     <w:p>
@@ -3606,9 +3646,11 @@
           <w:tab w:val="left" w:pos="1600"/>
         </w:tabs>
       </w:pPr>
+      <w:proofErr w:type="spellStart"/>
       <w:r>
         <w:t>AbstractConvert</w:t>
       </w:r>
+      <w:proofErr w:type="spellEnd"/>
     </w:p>
     <w:p>
       <w:pPr>
@@ -3622,9 +3664,11 @@
           <w:tab w:val="left" w:pos="1600"/>
         </w:tabs>
       </w:pPr>
+      <w:proofErr w:type="spellStart"/>
       <w:r>
         <w:t>CardMaker</w:t>
       </w:r>
+      <w:proofErr w:type="spellEnd"/>
     </w:p>
     <w:p>
       <w:pPr>
@@ -3638,9 +3682,11 @@
           <w:tab w:val="left" w:pos="1600"/>
         </w:tabs>
       </w:pPr>
+      <w:proofErr w:type="spellStart"/>
       <w:r>
         <w:t>ConvertDevCards</w:t>
       </w:r>
+      <w:proofErr w:type="spellEnd"/>
     </w:p>
     <w:p>
       <w:pPr>
@@ -3654,9 +3700,11 @@
           <w:tab w:val="left" w:pos="1600"/>
         </w:tabs>
       </w:pPr>
+      <w:proofErr w:type="spellStart"/>
       <w:r>
         <w:t>ConvertItems</w:t>
       </w:r>
+      <w:proofErr w:type="spellEnd"/>
     </w:p>
     <w:p>
       <w:pPr>
@@ -3670,9 +3718,11 @@
           <w:tab w:val="left" w:pos="1600"/>
         </w:tabs>
       </w:pPr>
+      <w:proofErr w:type="spellStart"/>
       <w:r>
         <w:t>ConvertMaptiles</w:t>
       </w:r>
+      <w:proofErr w:type="spellEnd"/>
     </w:p>
     <w:p>
       <w:pPr>
@@ -3760,7 +3810,7 @@
                     </pic:cNvPicPr>
                   </pic:nvPicPr>
                   <pic:blipFill>
-                    <a:blip r:embed="rId9">
+                    <a:blip r:embed="rId10">
                       <a:extLst>
                         <a:ext uri="{28A0092B-C50C-407E-A947-70E740481C1C}">
                           <a14:useLocalDpi xmlns:a14="http://schemas.microsoft.com/office/drawing/2010/main" val="0"/>
@@ -3808,8 +3858,8 @@
     <w:p>
       <w:pPr>
         <w:sectPr>
-          <w:headerReference w:type="default" r:id="rId10"/>
-          <w:footerReference w:type="default" r:id="rId11"/>
+          <w:headerReference w:type="default" r:id="rId11"/>
+          <w:footerReference w:type="default" r:id="rId12"/>
           <w:pgSz w:w="11910" w:h="16840"/>
           <w:pgMar w:top="880" w:right="540" w:bottom="1040" w:left="1280" w:header="681" w:footer="858" w:gutter="0"/>
           <w:pgNumType w:start="2"/>
@@ -3920,7 +3970,23 @@
         <w:jc w:val="both"/>
       </w:pPr>
       <w:r>
-        <w:t>Developing a set of testing code for all observable external behaviours of the target</w:t>
+        <w:t xml:space="preserve">Developing a set of testing </w:t>
+      </w:r>
+      <w:proofErr w:type="gramStart"/>
+      <w:r>
+        <w:t>code</w:t>
+      </w:r>
+      <w:proofErr w:type="gramEnd"/>
+      <w:r>
+        <w:t xml:space="preserve"> for all observable external </w:t>
+      </w:r>
+      <w:proofErr w:type="spellStart"/>
+      <w:r>
+        <w:t>behaviours</w:t>
+      </w:r>
+      <w:proofErr w:type="spellEnd"/>
+      <w:r>
+        <w:t xml:space="preserve"> of the target</w:t>
       </w:r>
       <w:r>
         <w:rPr>
@@ -4164,6 +4230,40 @@
       </w:r>
       <w:r>
         <w:t>code developed needs to pass PEP8 check. (2 * N marks)</w:t>
+      </w:r>
+    </w:p>
+    <w:p>
+      <w:pPr>
+        <w:pStyle w:val="ListParagraph"/>
+        <w:numPr>
+          <w:ilvl w:val="2"/>
+          <w:numId w:val="2"/>
+        </w:numPr>
+        <w:tabs>
+          <w:tab w:val="left" w:pos="1600"/>
+        </w:tabs>
+        <w:ind w:right="898"/>
+        <w:jc w:val="both"/>
+      </w:pPr>
+      <w:r>
+        <w:t>With the PEP8 Package installed majority of checks for PEP8 are auto checked – there may be some manual checking such as file names</w:t>
+      </w:r>
+    </w:p>
+    <w:p>
+      <w:pPr>
+        <w:pStyle w:val="ListParagraph"/>
+        <w:numPr>
+          <w:ilvl w:val="2"/>
+          <w:numId w:val="2"/>
+        </w:numPr>
+        <w:tabs>
+          <w:tab w:val="left" w:pos="1600"/>
+        </w:tabs>
+        <w:ind w:right="898"/>
+        <w:jc w:val="both"/>
+      </w:pPr>
+      <w:r>
+        <w:t>Testing files to be created: test_game_data.py</w:t>
       </w:r>
     </w:p>
     <w:p>
@@ -4262,6 +4362,15 @@
     </w:p>
     <w:p>
       <w:pPr>
+        <w:tabs>
+          <w:tab w:val="left" w:pos="1600"/>
+        </w:tabs>
+        <w:ind w:left="880" w:right="893"/>
+        <w:jc w:val="both"/>
+      </w:pPr>
+    </w:p>
+    <w:p>
+      <w:pPr>
         <w:pStyle w:val="BodyText"/>
         <w:rPr>
           <w:sz w:val="24"/>
@@ -5014,7 +5123,21 @@
         <w:rPr>
           <w:b/>
         </w:rPr>
-        <w:t xml:space="preserve">observable external behaviours of the original target code </w:t>
+        <w:t xml:space="preserve">observable external </w:t>
+      </w:r>
+      <w:proofErr w:type="spellStart"/>
+      <w:r>
+        <w:rPr>
+          <w:b/>
+        </w:rPr>
+        <w:t>behaviours</w:t>
+      </w:r>
+      <w:proofErr w:type="spellEnd"/>
+      <w:r>
+        <w:rPr>
+          <w:b/>
+        </w:rPr>
+        <w:t xml:space="preserve"> of the original target code </w:t>
       </w:r>
       <w:r>
         <w:t xml:space="preserve">by passing the </w:t>
@@ -5731,7 +5854,15 @@
         <w:t xml:space="preserve">N </w:t>
       </w:r>
       <w:r>
-        <w:t>design patterns applied in your solution for Part A when you explain a single knowledge point. Using two of the design patterns to explain a same knowledge point will not double up the marks for that knowledge point.</w:t>
+        <w:t xml:space="preserve">design patterns applied in your solution for Part A when you explain a single knowledge point. Using two of the design patterns to explain a same knowledge point will not </w:t>
+      </w:r>
+      <w:proofErr w:type="gramStart"/>
+      <w:r>
+        <w:t>double up</w:t>
+      </w:r>
+      <w:proofErr w:type="gramEnd"/>
+      <w:r>
+        <w:t xml:space="preserve"> the marks for that knowledge point.</w:t>
       </w:r>
     </w:p>
     <w:p>
@@ -6194,8 +6325,13 @@
         </w:rPr>
         <w:t xml:space="preserve"> </w:t>
       </w:r>
-      <w:r>
-        <w:t>quotes paragraphs in your answer as well.</w:t>
+      <w:proofErr w:type="gramStart"/>
+      <w:r>
+        <w:t>quotes</w:t>
+      </w:r>
+      <w:proofErr w:type="gramEnd"/>
+      <w:r>
+        <w:t xml:space="preserve"> paragraphs in your answer as well.</w:t>
       </w:r>
     </w:p>
     <w:p>
@@ -6507,9 +6643,11 @@
         </w:rPr>
         <w:t xml:space="preserve"> </w:t>
       </w:r>
+      <w:proofErr w:type="spellStart"/>
       <w:r>
         <w:t>analyse</w:t>
       </w:r>
+      <w:proofErr w:type="spellEnd"/>
       <w:r>
         <w:rPr>
           <w:spacing w:val="-3"/>
@@ -6587,7 +6725,15 @@
         <w:ind w:left="160" w:right="805" w:hanging="1"/>
       </w:pPr>
       <w:r>
-        <w:t>Your answers for Items b) - d) MUST be specified/ customized for the particular situation of the</w:t>
+        <w:t xml:space="preserve">Your answers for Items b) - d) MUST be specified/ customized for the </w:t>
+      </w:r>
+      <w:proofErr w:type="gramStart"/>
+      <w:r>
+        <w:t>particular situation</w:t>
+      </w:r>
+      <w:proofErr w:type="gramEnd"/>
+      <w:r>
+        <w:t xml:space="preserve"> of the</w:t>
       </w:r>
       <w:r>
         <w:rPr>
@@ -8322,4 +8468,16 @@
   <a:objectDefaults/>
   <a:extraClrSchemeLst/>
 </a:theme>
+</file>
+
+<file path=customXml/item1.xml><?xml version="1.0" encoding="utf-8"?>
+<b:Sources xmlns:b="http://schemas.openxmlformats.org/officeDocument/2006/bibliography" xmlns="http://schemas.openxmlformats.org/officeDocument/2006/bibliography" SelectedStyle="\APASixthEditionOfficeOnline.xsl" StyleName="APA" Version="6"/>
+</file>
+
+<file path=customXml/itemProps1.xml><?xml version="1.0" encoding="utf-8"?>
+<ds:datastoreItem xmlns:ds="http://schemas.openxmlformats.org/officeDocument/2006/customXml" ds:itemID="{B36A8E8F-9B89-4D94-829C-26A1D76A4D79}">
+  <ds:schemaRefs>
+    <ds:schemaRef ds:uri="http://schemas.openxmlformats.org/officeDocument/2006/bibliography"/>
+  </ds:schemaRefs>
+</ds:datastoreItem>
 </file>
</xml_diff>

<commit_message>
Reverted back to pre design patterns, got tests working - Adding Design Patterns next
</commit_message>
<xml_diff>
--- a/BCDE321 Assessment 3 2022S2 V2.docx
+++ b/BCDE321 Assessment 3 2022S2 V2.docx
@@ -3082,6 +3082,7 @@
           <w:sz w:val="24"/>
         </w:rPr>
       </w:pPr>
+      <w:bookmarkStart w:id="3" w:name="_Hlk123826815"/>
       <w:r>
         <w:rPr>
           <w:iCs/>
@@ -3216,6 +3217,7 @@
         <w:t>Strategy - Applied to converting from Luc's Database to Game</w:t>
       </w:r>
     </w:p>
+    <w:bookmarkEnd w:id="3"/>
     <w:p>
       <w:pPr>
         <w:pStyle w:val="BodyText"/>
@@ -3554,195 +3556,11 @@
     <w:p>
       <w:pPr>
         <w:pStyle w:val="ListParagraph"/>
-        <w:numPr>
-          <w:ilvl w:val="2"/>
-          <w:numId w:val="2"/>
-        </w:numPr>
         <w:tabs>
           <w:tab w:val="left" w:pos="1599"/>
           <w:tab w:val="left" w:pos="1600"/>
         </w:tabs>
-      </w:pPr>
-      <w:r>
-        <w:t>Strategy</w:t>
-      </w:r>
-      <w:r>
-        <w:t>:</w:t>
-      </w:r>
-    </w:p>
-    <w:p>
-      <w:pPr>
-        <w:pStyle w:val="ListParagraph"/>
-        <w:numPr>
-          <w:ilvl w:val="3"/>
-          <w:numId w:val="2"/>
-        </w:numPr>
-        <w:tabs>
-          <w:tab w:val="left" w:pos="1599"/>
-          <w:tab w:val="left" w:pos="1600"/>
-        </w:tabs>
-      </w:pPr>
-      <w:r>
-        <w:t>game.py - line 14</w:t>
-      </w:r>
-    </w:p>
-    <w:p>
-      <w:pPr>
-        <w:pStyle w:val="ListParagraph"/>
-        <w:numPr>
-          <w:ilvl w:val="3"/>
-          <w:numId w:val="2"/>
-        </w:numPr>
-        <w:tabs>
-          <w:tab w:val="left" w:pos="1599"/>
-          <w:tab w:val="left" w:pos="1600"/>
-        </w:tabs>
-      </w:pPr>
-      <w:r>
-        <w:t>game_data.py - line 110</w:t>
-      </w:r>
-    </w:p>
-    <w:p>
-      <w:pPr>
-        <w:pStyle w:val="ListParagraph"/>
-        <w:numPr>
-          <w:ilvl w:val="3"/>
-          <w:numId w:val="2"/>
-        </w:numPr>
-        <w:tabs>
-          <w:tab w:val="left" w:pos="1599"/>
-          <w:tab w:val="left" w:pos="1600"/>
-        </w:tabs>
-      </w:pPr>
-      <w:r>
-        <w:t>game_data.py - line 222-229</w:t>
-      </w:r>
-    </w:p>
-    <w:p>
-      <w:pPr>
-        <w:pStyle w:val="ListParagraph"/>
-        <w:numPr>
-          <w:ilvl w:val="3"/>
-          <w:numId w:val="2"/>
-        </w:numPr>
-        <w:tabs>
-          <w:tab w:val="left" w:pos="1599"/>
-          <w:tab w:val="left" w:pos="1600"/>
-        </w:tabs>
-      </w:pPr>
-      <w:r>
-        <w:t>Creation of:</w:t>
-      </w:r>
-    </w:p>
-    <w:p>
-      <w:pPr>
-        <w:pStyle w:val="ListParagraph"/>
-        <w:numPr>
-          <w:ilvl w:val="4"/>
-          <w:numId w:val="2"/>
-        </w:numPr>
-        <w:tabs>
-          <w:tab w:val="left" w:pos="1599"/>
-          <w:tab w:val="left" w:pos="1600"/>
-        </w:tabs>
-      </w:pPr>
-      <w:proofErr w:type="spellStart"/>
-      <w:r>
-        <w:t>AbstractConvert</w:t>
-      </w:r>
-      <w:proofErr w:type="spellEnd"/>
-    </w:p>
-    <w:p>
-      <w:pPr>
-        <w:pStyle w:val="ListParagraph"/>
-        <w:numPr>
-          <w:ilvl w:val="4"/>
-          <w:numId w:val="2"/>
-        </w:numPr>
-        <w:tabs>
-          <w:tab w:val="left" w:pos="1599"/>
-          <w:tab w:val="left" w:pos="1600"/>
-        </w:tabs>
-      </w:pPr>
-      <w:proofErr w:type="spellStart"/>
-      <w:r>
-        <w:t>CardMaker</w:t>
-      </w:r>
-      <w:proofErr w:type="spellEnd"/>
-    </w:p>
-    <w:p>
-      <w:pPr>
-        <w:pStyle w:val="ListParagraph"/>
-        <w:numPr>
-          <w:ilvl w:val="4"/>
-          <w:numId w:val="2"/>
-        </w:numPr>
-        <w:tabs>
-          <w:tab w:val="left" w:pos="1599"/>
-          <w:tab w:val="left" w:pos="1600"/>
-        </w:tabs>
-      </w:pPr>
-      <w:proofErr w:type="spellStart"/>
-      <w:r>
-        <w:t>ConvertDevCards</w:t>
-      </w:r>
-      <w:proofErr w:type="spellEnd"/>
-    </w:p>
-    <w:p>
-      <w:pPr>
-        <w:pStyle w:val="ListParagraph"/>
-        <w:numPr>
-          <w:ilvl w:val="4"/>
-          <w:numId w:val="2"/>
-        </w:numPr>
-        <w:tabs>
-          <w:tab w:val="left" w:pos="1599"/>
-          <w:tab w:val="left" w:pos="1600"/>
-        </w:tabs>
-      </w:pPr>
-      <w:proofErr w:type="spellStart"/>
-      <w:r>
-        <w:t>ConvertItems</w:t>
-      </w:r>
-      <w:proofErr w:type="spellEnd"/>
-    </w:p>
-    <w:p>
-      <w:pPr>
-        <w:pStyle w:val="ListParagraph"/>
-        <w:numPr>
-          <w:ilvl w:val="4"/>
-          <w:numId w:val="2"/>
-        </w:numPr>
-        <w:tabs>
-          <w:tab w:val="left" w:pos="1599"/>
-          <w:tab w:val="left" w:pos="1600"/>
-        </w:tabs>
-      </w:pPr>
-      <w:proofErr w:type="spellStart"/>
-      <w:r>
-        <w:t>ConvertMaptiles</w:t>
-      </w:r>
-      <w:proofErr w:type="spellEnd"/>
-    </w:p>
-    <w:p>
-      <w:pPr>
-        <w:pStyle w:val="ListParagraph"/>
-        <w:numPr>
-          <w:ilvl w:val="2"/>
-          <w:numId w:val="2"/>
-        </w:numPr>
-        <w:tabs>
-          <w:tab w:val="left" w:pos="1599"/>
-          <w:tab w:val="left" w:pos="1600"/>
-        </w:tabs>
-      </w:pPr>
-      <w:r>
-        <w:t>Abstract Factory:</w:t>
-      </w:r>
-    </w:p>
-    <w:p>
-      <w:pPr>
-        <w:pStyle w:val="BodyText"/>
+        <w:ind w:left="1600" w:firstLine="0"/>
       </w:pPr>
     </w:p>
     <w:p>
@@ -3756,6 +3574,7 @@
           <w:tab w:val="left" w:pos="1599"/>
           <w:tab w:val="left" w:pos="1600"/>
         </w:tabs>
+        <w:spacing w:before="161"/>
         <w:ind w:right="896"/>
       </w:pPr>
       <w:r>
@@ -3773,99 +3592,6 @@
         </w:rPr>
         <w:t>marks)</w:t>
       </w:r>
-    </w:p>
-    <w:p>
-      <w:r>
-        <w:t xml:space="preserve">See Next Page for </w:t>
-      </w:r>
-      <w:r>
-        <w:t>Pre-Design</w:t>
-      </w:r>
-      <w:r>
-        <w:t xml:space="preserve"> Pattern UML of all Code</w:t>
-      </w:r>
-      <w:r>
-        <w:t xml:space="preserve"> – Both Design Patterns only effect Game.py and Game_Data.py as seen highlighted in Red</w:t>
-      </w:r>
-      <w:r>
-        <w:rPr>
-          <w:noProof/>
-        </w:rPr>
-        <w:lastRenderedPageBreak/>
-        <w:drawing>
-          <wp:inline distT="0" distB="0" distL="0" distR="0" wp14:anchorId="29B04393" wp14:editId="1CE95FF4">
-            <wp:extent cx="6395085" cy="6109970"/>
-            <wp:effectExtent l="0" t="0" r="5715" b="5080"/>
-            <wp:docPr id="5" name="Picture 5"/>
-            <wp:cNvGraphicFramePr>
-              <a:graphicFrameLocks xmlns:a="http://schemas.openxmlformats.org/drawingml/2006/main" noChangeAspect="1"/>
-            </wp:cNvGraphicFramePr>
-            <a:graphic xmlns:a="http://schemas.openxmlformats.org/drawingml/2006/main">
-              <a:graphicData uri="http://schemas.openxmlformats.org/drawingml/2006/picture">
-                <pic:pic xmlns:pic="http://schemas.openxmlformats.org/drawingml/2006/picture">
-                  <pic:nvPicPr>
-                    <pic:cNvPr id="0" name="Picture 2"/>
-                    <pic:cNvPicPr>
-                      <a:picLocks noChangeAspect="1" noChangeArrowheads="1"/>
-                    </pic:cNvPicPr>
-                  </pic:nvPicPr>
-                  <pic:blipFill>
-                    <a:blip r:embed="rId10">
-                      <a:extLst>
-                        <a:ext uri="{28A0092B-C50C-407E-A947-70E740481C1C}">
-                          <a14:useLocalDpi xmlns:a14="http://schemas.microsoft.com/office/drawing/2010/main" val="0"/>
-                        </a:ext>
-                      </a:extLst>
-                    </a:blip>
-                    <a:srcRect/>
-                    <a:stretch>
-                      <a:fillRect/>
-                    </a:stretch>
-                  </pic:blipFill>
-                  <pic:spPr bwMode="auto">
-                    <a:xfrm>
-                      <a:off x="0" y="0"/>
-                      <a:ext cx="6395085" cy="6109970"/>
-                    </a:xfrm>
-                    <a:prstGeom prst="rect">
-                      <a:avLst/>
-                    </a:prstGeom>
-                    <a:noFill/>
-                    <a:ln>
-                      <a:noFill/>
-                    </a:ln>
-                  </pic:spPr>
-                </pic:pic>
-              </a:graphicData>
-            </a:graphic>
-          </wp:inline>
-        </w:drawing>
-      </w:r>
-    </w:p>
-    <w:p>
-      <w:pPr>
-        <w:rPr>
-          <w:noProof/>
-        </w:rPr>
-      </w:pPr>
-      <w:r>
-        <w:rPr>
-          <w:noProof/>
-        </w:rPr>
-        <w:br w:type="page"/>
-      </w:r>
-    </w:p>
-    <w:p>
-      <w:pPr>
-        <w:sectPr>
-          <w:headerReference w:type="default" r:id="rId11"/>
-          <w:footerReference w:type="default" r:id="rId12"/>
-          <w:pgSz w:w="11910" w:h="16840"/>
-          <w:pgMar w:top="880" w:right="540" w:bottom="1040" w:left="1280" w:header="681" w:footer="858" w:gutter="0"/>
-          <w:pgNumType w:start="2"/>
-          <w:cols w:space="720"/>
-        </w:sectPr>
-      </w:pPr>
     </w:p>
     <w:p>
       <w:pPr>
@@ -3875,13 +3601,13 @@
           <w:numId w:val="2"/>
         </w:numPr>
         <w:tabs>
-          <w:tab w:val="left" w:pos="879"/>
-          <w:tab w:val="left" w:pos="880"/>
+          <w:tab w:val="left" w:pos="1599"/>
+          <w:tab w:val="left" w:pos="1600"/>
         </w:tabs>
         <w:spacing w:before="161"/>
-      </w:pPr>
-      <w:r>
-        <w:lastRenderedPageBreak/>
+        <w:ind w:right="896"/>
+      </w:pPr>
+      <w:r>
         <w:t>Development</w:t>
       </w:r>
       <w:r>
@@ -4235,40 +3961,11 @@
     <w:p>
       <w:pPr>
         <w:pStyle w:val="ListParagraph"/>
-        <w:numPr>
-          <w:ilvl w:val="2"/>
-          <w:numId w:val="2"/>
-        </w:numPr>
         <w:tabs>
           <w:tab w:val="left" w:pos="1600"/>
         </w:tabs>
-        <w:ind w:right="898"/>
+        <w:ind w:left="1599" w:right="898" w:firstLine="0"/>
         <w:jc w:val="both"/>
-      </w:pPr>
-      <w:r>
-        <w:t>With the PEP8 Package installed majority of checks for PEP8 are auto checked – there may be some manual checking such as file names</w:t>
-      </w:r>
-    </w:p>
-    <w:p>
-      <w:pPr>
-        <w:pStyle w:val="ListParagraph"/>
-        <w:numPr>
-          <w:ilvl w:val="2"/>
-          <w:numId w:val="2"/>
-        </w:numPr>
-        <w:tabs>
-          <w:tab w:val="left" w:pos="1600"/>
-        </w:tabs>
-        <w:ind w:right="898"/>
-        <w:jc w:val="both"/>
-      </w:pPr>
-      <w:r>
-        <w:t>Testing files to be created: test_game_data.py</w:t>
-      </w:r>
-    </w:p>
-    <w:p>
-      <w:pPr>
-        <w:pStyle w:val="BodyText"/>
       </w:pPr>
     </w:p>
     <w:p>
@@ -4362,15 +4059,6 @@
     </w:p>
     <w:p>
       <w:pPr>
-        <w:tabs>
-          <w:tab w:val="left" w:pos="1600"/>
-        </w:tabs>
-        <w:ind w:left="880" w:right="893"/>
-        <w:jc w:val="both"/>
-      </w:pPr>
-    </w:p>
-    <w:p>
-      <w:pPr>
         <w:pStyle w:val="BodyText"/>
         <w:rPr>
           <w:sz w:val="24"/>
@@ -5056,6 +4744,7 @@
         </w:tabs>
       </w:pPr>
       <w:r>
+        <w:lastRenderedPageBreak/>
         <w:t>Evaluation</w:t>
       </w:r>
       <w:r>
@@ -5251,6 +4940,8 @@
       <w:pPr>
         <w:jc w:val="both"/>
         <w:sectPr>
+          <w:headerReference w:type="default" r:id="rId10"/>
+          <w:footerReference w:type="default" r:id="rId11"/>
           <w:pgSz w:w="11910" w:h="16840"/>
           <w:pgMar w:top="880" w:right="540" w:bottom="1040" w:left="1280" w:header="681" w:footer="858" w:gutter="0"/>
           <w:cols w:space="720"/>
@@ -5389,8 +5080,8 @@
         <w:pStyle w:val="Heading1"/>
         <w:spacing w:before="1"/>
       </w:pPr>
-      <w:bookmarkStart w:id="3" w:name="Tasks:"/>
-      <w:bookmarkEnd w:id="3"/>
+      <w:bookmarkStart w:id="4" w:name="Tasks:"/>
+      <w:bookmarkEnd w:id="4"/>
       <w:r>
         <w:rPr>
           <w:spacing w:val="-2"/>
@@ -6030,8 +5721,8 @@
       <w:pPr>
         <w:pStyle w:val="Heading2"/>
       </w:pPr>
-      <w:bookmarkStart w:id="4" w:name="Suggestions"/>
-      <w:bookmarkEnd w:id="4"/>
+      <w:bookmarkStart w:id="5" w:name="Suggestions"/>
+      <w:bookmarkEnd w:id="5"/>
       <w:r>
         <w:rPr>
           <w:spacing w:val="-2"/>
@@ -7553,6 +7244,119 @@
     </w:lvl>
   </w:abstractNum>
   <w:abstractNum w:abstractNumId="2" w15:restartNumberingAfterBreak="0">
+    <w:nsid w:val="5FC14CDB"/>
+    <w:multiLevelType w:val="hybridMultilevel"/>
+    <w:tmpl w:val="534E3096"/>
+    <w:lvl w:ilvl="0" w:tplc="04090001">
+      <w:start w:val="1"/>
+      <w:numFmt w:val="bullet"/>
+      <w:lvlText w:val=""/>
+      <w:lvlJc w:val="left"/>
+      <w:pPr>
+        <w:ind w:left="720" w:hanging="360"/>
+      </w:pPr>
+      <w:rPr>
+        <w:rFonts w:ascii="Symbol" w:hAnsi="Symbol" w:hint="default"/>
+      </w:rPr>
+    </w:lvl>
+    <w:lvl w:ilvl="1" w:tplc="04090003" w:tentative="1">
+      <w:start w:val="1"/>
+      <w:numFmt w:val="bullet"/>
+      <w:lvlText w:val="o"/>
+      <w:lvlJc w:val="left"/>
+      <w:pPr>
+        <w:ind w:left="1440" w:hanging="360"/>
+      </w:pPr>
+      <w:rPr>
+        <w:rFonts w:ascii="Courier New" w:hAnsi="Courier New" w:cs="Courier New" w:hint="default"/>
+      </w:rPr>
+    </w:lvl>
+    <w:lvl w:ilvl="2" w:tplc="04090005" w:tentative="1">
+      <w:start w:val="1"/>
+      <w:numFmt w:val="bullet"/>
+      <w:lvlText w:val=""/>
+      <w:lvlJc w:val="left"/>
+      <w:pPr>
+        <w:ind w:left="2160" w:hanging="360"/>
+      </w:pPr>
+      <w:rPr>
+        <w:rFonts w:ascii="Wingdings" w:hAnsi="Wingdings" w:hint="default"/>
+      </w:rPr>
+    </w:lvl>
+    <w:lvl w:ilvl="3" w:tplc="04090001" w:tentative="1">
+      <w:start w:val="1"/>
+      <w:numFmt w:val="bullet"/>
+      <w:lvlText w:val=""/>
+      <w:lvlJc w:val="left"/>
+      <w:pPr>
+        <w:ind w:left="2880" w:hanging="360"/>
+      </w:pPr>
+      <w:rPr>
+        <w:rFonts w:ascii="Symbol" w:hAnsi="Symbol" w:hint="default"/>
+      </w:rPr>
+    </w:lvl>
+    <w:lvl w:ilvl="4" w:tplc="04090003" w:tentative="1">
+      <w:start w:val="1"/>
+      <w:numFmt w:val="bullet"/>
+      <w:lvlText w:val="o"/>
+      <w:lvlJc w:val="left"/>
+      <w:pPr>
+        <w:ind w:left="3600" w:hanging="360"/>
+      </w:pPr>
+      <w:rPr>
+        <w:rFonts w:ascii="Courier New" w:hAnsi="Courier New" w:cs="Courier New" w:hint="default"/>
+      </w:rPr>
+    </w:lvl>
+    <w:lvl w:ilvl="5" w:tplc="04090005" w:tentative="1">
+      <w:start w:val="1"/>
+      <w:numFmt w:val="bullet"/>
+      <w:lvlText w:val=""/>
+      <w:lvlJc w:val="left"/>
+      <w:pPr>
+        <w:ind w:left="4320" w:hanging="360"/>
+      </w:pPr>
+      <w:rPr>
+        <w:rFonts w:ascii="Wingdings" w:hAnsi="Wingdings" w:hint="default"/>
+      </w:rPr>
+    </w:lvl>
+    <w:lvl w:ilvl="6" w:tplc="04090001" w:tentative="1">
+      <w:start w:val="1"/>
+      <w:numFmt w:val="bullet"/>
+      <w:lvlText w:val=""/>
+      <w:lvlJc w:val="left"/>
+      <w:pPr>
+        <w:ind w:left="5040" w:hanging="360"/>
+      </w:pPr>
+      <w:rPr>
+        <w:rFonts w:ascii="Symbol" w:hAnsi="Symbol" w:hint="default"/>
+      </w:rPr>
+    </w:lvl>
+    <w:lvl w:ilvl="7" w:tplc="04090003" w:tentative="1">
+      <w:start w:val="1"/>
+      <w:numFmt w:val="bullet"/>
+      <w:lvlText w:val="o"/>
+      <w:lvlJc w:val="left"/>
+      <w:pPr>
+        <w:ind w:left="5760" w:hanging="360"/>
+      </w:pPr>
+      <w:rPr>
+        <w:rFonts w:ascii="Courier New" w:hAnsi="Courier New" w:cs="Courier New" w:hint="default"/>
+      </w:rPr>
+    </w:lvl>
+    <w:lvl w:ilvl="8" w:tplc="04090005" w:tentative="1">
+      <w:start w:val="1"/>
+      <w:numFmt w:val="bullet"/>
+      <w:lvlText w:val=""/>
+      <w:lvlJc w:val="left"/>
+      <w:pPr>
+        <w:ind w:left="6480" w:hanging="360"/>
+      </w:pPr>
+      <w:rPr>
+        <w:rFonts w:ascii="Wingdings" w:hAnsi="Wingdings" w:hint="default"/>
+      </w:rPr>
+    </w:lvl>
+  </w:abstractNum>
+  <w:abstractNum w:abstractNumId="3" w15:restartNumberingAfterBreak="0">
     <w:nsid w:val="6B543197"/>
     <w:multiLevelType w:val="hybridMultilevel"/>
     <w:tmpl w:val="65A6E712"/>
@@ -7680,6 +7484,9 @@
     <w:abstractNumId w:val="0"/>
   </w:num>
   <w:num w:numId="3" w16cid:durableId="2105761013">
+    <w:abstractNumId w:val="3"/>
+  </w:num>
+  <w:num w:numId="4" w16cid:durableId="1344745380">
     <w:abstractNumId w:val="2"/>
   </w:num>
 </w:numbering>

</xml_diff>